<commit_message>
Uradjena dokumentacij za trecu fazu
</commit_message>
<xml_diff>
--- a/Dokumentacija/Dokumentacija.docx
+++ b/Dokumentacija/Dokumentacija.docx
@@ -1974,16 +1974,7 @@
           <w:bCs/>
           <w:lang w:val="en-US"/>
         </w:rPr>
-        <w:t>is_move_valid</w:t>
-      </w:r>
-      <w:r>
-        <w:rPr>
-          <w:rFonts w:ascii="Arial" w:hAnsi="Arial" w:cs="Arial"/>
-          <w:b/>
-          <w:bCs/>
-          <w:lang w:val="en-US"/>
-        </w:rPr>
-        <w:t>:</w:t>
+        <w:t>is_move_valid:</w:t>
       </w:r>
     </w:p>
     <w:p>
@@ -2019,16 +2010,7 @@
           <w:bCs/>
           <w:lang w:val="en-US"/>
         </w:rPr>
-        <w:t>find_completed_sides</w:t>
-      </w:r>
-      <w:r>
-        <w:rPr>
-          <w:rFonts w:ascii="Arial" w:hAnsi="Arial" w:cs="Arial"/>
-          <w:b/>
-          <w:bCs/>
-          <w:lang w:val="en-US"/>
-        </w:rPr>
-        <w:t>:</w:t>
+        <w:t>find_completed_sides:</w:t>
       </w:r>
     </w:p>
     <w:p>
@@ -2094,307 +2076,264 @@
           <w:sz w:val="22"/>
           <w:szCs w:val="22"/>
         </w:rPr>
-        <w:t>find_triangles_to_occupy</w:t>
+        <w:t>find_triangles_to_occupy:</w:t>
+      </w:r>
+    </w:p>
+    <w:p>
+      <w:pPr>
+        <w:jc w:val="both"/>
+        <w:rPr>
+          <w:rFonts w:ascii="Arial" w:hAnsi="Arial" w:cs="Arial"/>
+        </w:rPr>
+      </w:pPr>
+      <w:r>
+        <w:rPr>
+          <w:rFonts w:ascii="Arial" w:hAnsi="Arial" w:cs="Arial"/>
+        </w:rPr>
+        <w:t xml:space="preserve">Funkcija pronalazi sve trouglove koji će biti formirani i zauzeti kao rezultat poteza započetog na određenom stubu u datom smeru. Proverava potencijalne </w:t>
+      </w:r>
+      <w:r>
+        <w:rPr>
+          <w:rFonts w:ascii="Arial" w:hAnsi="Arial" w:cs="Arial"/>
+        </w:rPr>
+        <w:t>trougli</w:t>
+      </w:r>
+      <w:r>
+        <w:rPr>
+          <w:rFonts w:ascii="Arial" w:hAnsi="Arial" w:cs="Arial"/>
+          <w:lang w:val="sr-Latn-RS"/>
+        </w:rPr>
+        <w:t>će</w:t>
+      </w:r>
+      <w:r>
+        <w:rPr>
+          <w:rFonts w:ascii="Arial" w:hAnsi="Arial" w:cs="Arial"/>
+        </w:rPr>
+        <w:t xml:space="preserve"> </w:t>
+      </w:r>
+      <w:r>
+        <w:rPr>
+          <w:rFonts w:ascii="Arial" w:hAnsi="Arial" w:cs="Arial"/>
+        </w:rPr>
+        <w:t>koristeći susedne stubove i već formirane stranice</w:t>
+      </w:r>
+      <w:r>
+        <w:rPr>
+          <w:rFonts w:ascii="Arial" w:hAnsi="Arial" w:cs="Arial"/>
+        </w:rPr>
+        <w:t xml:space="preserve"> trougli</w:t>
+      </w:r>
+      <w:r>
+        <w:rPr>
+          <w:rFonts w:ascii="Arial" w:hAnsi="Arial" w:cs="Arial"/>
+          <w:lang w:val="sr-Latn-RS"/>
+        </w:rPr>
+        <w:t>ća</w:t>
+      </w:r>
+      <w:r>
+        <w:rPr>
+          <w:rFonts w:ascii="Arial" w:hAnsi="Arial" w:cs="Arial"/>
+        </w:rPr>
+        <w:t xml:space="preserve">, osiguravajući da samo neokupirani </w:t>
+      </w:r>
+      <w:r>
+        <w:rPr>
+          <w:rFonts w:ascii="Arial" w:hAnsi="Arial" w:cs="Arial"/>
+        </w:rPr>
+        <w:t>trougli</w:t>
+      </w:r>
+      <w:r>
+        <w:rPr>
+          <w:rFonts w:ascii="Arial" w:hAnsi="Arial" w:cs="Arial"/>
+          <w:lang w:val="sr-Latn-RS"/>
+        </w:rPr>
+        <w:t xml:space="preserve">ći </w:t>
+      </w:r>
+      <w:r>
+        <w:rPr>
+          <w:rFonts w:ascii="Arial" w:hAnsi="Arial" w:cs="Arial"/>
+        </w:rPr>
+        <w:t>budu uključeni u rezultat.</w:t>
+      </w:r>
+    </w:p>
+    <w:p>
+      <w:pPr>
+        <w:jc w:val="both"/>
+        <w:rPr>
+          <w:rFonts w:ascii="Arial" w:hAnsi="Arial" w:cs="Arial"/>
+          <w:b/>
+          <w:bCs/>
+          <w:lang w:val="en-US"/>
+        </w:rPr>
+      </w:pPr>
+      <w:r>
+        <w:rPr>
+          <w:rFonts w:ascii="Arial" w:hAnsi="Arial" w:cs="Arial"/>
+          <w:b/>
+          <w:bCs/>
+          <w:lang w:val="en-US"/>
+        </w:rPr>
+        <w:t>sort_two_pillars:</w:t>
+      </w:r>
+    </w:p>
+    <w:p>
+      <w:pPr>
+        <w:jc w:val="both"/>
+        <w:rPr>
+          <w:rFonts w:ascii="Arial" w:hAnsi="Arial" w:cs="Arial"/>
+          <w:lang w:val="en-US"/>
+        </w:rPr>
+      </w:pPr>
+      <w:r>
+        <w:rPr>
+          <w:rFonts w:ascii="Arial" w:hAnsi="Arial" w:cs="Arial"/>
+          <w:lang w:val="en-US"/>
+        </w:rPr>
+        <w:t>O</w:t>
+      </w:r>
+      <w:r>
+        <w:rPr>
+          <w:rFonts w:ascii="Arial" w:hAnsi="Arial" w:cs="Arial"/>
+          <w:lang w:val="en-US"/>
+        </w:rPr>
+        <w:t>va funkcija vra</w:t>
+      </w:r>
+      <w:r>
+        <w:rPr>
+          <w:rFonts w:ascii="Arial" w:hAnsi="Arial" w:cs="Arial"/>
+          <w:lang w:val="en-US"/>
+        </w:rPr>
+        <w:t>ć</w:t>
+      </w:r>
+      <w:r>
+        <w:rPr>
+          <w:rFonts w:ascii="Arial" w:hAnsi="Arial" w:cs="Arial"/>
+          <w:lang w:val="en-US"/>
+        </w:rPr>
+        <w:t>a tuple od prosle</w:t>
+      </w:r>
+      <w:r>
+        <w:rPr>
+          <w:rFonts w:ascii="Arial" w:hAnsi="Arial" w:cs="Arial"/>
+          <w:lang w:val="en-US"/>
+        </w:rPr>
+        <w:t>đ</w:t>
+      </w:r>
+      <w:r>
+        <w:rPr>
+          <w:rFonts w:ascii="Arial" w:hAnsi="Arial" w:cs="Arial"/>
+          <w:lang w:val="en-US"/>
+        </w:rPr>
+        <w:t>ena dva susedna stubi</w:t>
+      </w:r>
+      <w:r>
+        <w:rPr>
+          <w:rFonts w:ascii="Arial" w:hAnsi="Arial" w:cs="Arial"/>
+          <w:lang w:val="en-US"/>
+        </w:rPr>
+        <w:t>ć</w:t>
+      </w:r>
+      <w:r>
+        <w:rPr>
+          <w:rFonts w:ascii="Arial" w:hAnsi="Arial" w:cs="Arial"/>
+          <w:lang w:val="en-US"/>
+        </w:rPr>
+        <w:t>a, ali s tim da je drugi u tupple-u</w:t>
+      </w:r>
+      <w:r>
+        <w:rPr>
+          <w:rFonts w:ascii="Arial" w:hAnsi="Arial" w:cs="Arial"/>
+          <w:lang w:val="en-US"/>
+        </w:rPr>
+        <w:t xml:space="preserve"> </w:t>
+      </w:r>
+      <w:r>
+        <w:rPr>
+          <w:rFonts w:ascii="Arial" w:hAnsi="Arial" w:cs="Arial"/>
+          <w:lang w:val="en-US"/>
+        </w:rPr>
+        <w:t>ili desno ili dole desno ili dole levo u odnosu na prvi, jer su u tom formatu zapam</w:t>
+      </w:r>
+      <w:r>
+        <w:rPr>
+          <w:rFonts w:ascii="Arial" w:hAnsi="Arial" w:cs="Arial"/>
+          <w:lang w:val="en-US"/>
+        </w:rPr>
+        <w:t>ć</w:t>
+      </w:r>
+      <w:r>
+        <w:rPr>
+          <w:rFonts w:ascii="Arial" w:hAnsi="Arial" w:cs="Arial"/>
+          <w:lang w:val="en-US"/>
+        </w:rPr>
+        <w:t>eni u set-u</w:t>
+      </w:r>
+      <w:r>
+        <w:rPr>
+          <w:rFonts w:ascii="Arial" w:hAnsi="Arial" w:cs="Arial"/>
+          <w:lang w:val="en-US"/>
+        </w:rPr>
+        <w:t>.</w:t>
+      </w:r>
+      <w:r>
+        <w:rPr>
+          <w:rFonts w:ascii="Arial" w:hAnsi="Arial" w:cs="Arial"/>
+          <w:lang w:val="en-US"/>
+        </w:rPr>
+        <w:t xml:space="preserve"> </w:t>
+      </w:r>
+      <w:r>
+        <w:rPr>
+          <w:rFonts w:ascii="Arial" w:hAnsi="Arial" w:cs="Arial"/>
+          <w:lang w:val="en-US"/>
+        </w:rPr>
+        <w:t>Služi da ne dođe do toga da se ista stranica zapamti dva puta.</w:t>
+      </w:r>
+    </w:p>
+    <w:p>
+      <w:pPr>
+        <w:jc w:val="both"/>
+        <w:rPr>
+          <w:rFonts w:ascii="Arial" w:hAnsi="Arial" w:cs="Arial"/>
+          <w:b/>
+          <w:bCs/>
+          <w:lang w:val="en-US"/>
+        </w:rPr>
+      </w:pPr>
+      <w:r>
+        <w:rPr>
+          <w:rFonts w:ascii="Arial" w:hAnsi="Arial" w:cs="Arial"/>
+          <w:b/>
+          <w:bCs/>
+          <w:lang w:val="en-US"/>
+        </w:rPr>
+        <w:t>sort_three_pillars_clockwise:</w:t>
+      </w:r>
+    </w:p>
+    <w:p>
+      <w:pPr>
+        <w:jc w:val="both"/>
+        <w:rPr>
+          <w:rFonts w:ascii="Arial" w:hAnsi="Arial" w:cs="Arial"/>
+          <w:lang w:val="en-US"/>
+        </w:rPr>
+      </w:pPr>
+      <w:r>
+        <w:rPr>
+          <w:rFonts w:ascii="Arial" w:hAnsi="Arial" w:cs="Arial"/>
+        </w:rPr>
+        <w:t xml:space="preserve">Funkcija </w:t>
       </w:r>
       <w:r>
         <w:rPr>
           <w:rStyle w:val="HTMLCode"/>
           <w:rFonts w:ascii="Arial" w:eastAsiaTheme="majorEastAsia" w:hAnsi="Arial" w:cs="Arial"/>
-          <w:b/>
-          <w:bCs/>
-          <w:sz w:val="22"/>
-          <w:szCs w:val="22"/>
-        </w:rPr>
-        <w:t>:</w:t>
-      </w:r>
-    </w:p>
-    <w:p>
-      <w:pPr>
-        <w:jc w:val="both"/>
-        <w:rPr>
-          <w:rFonts w:ascii="Arial" w:hAnsi="Arial" w:cs="Arial"/>
-        </w:rPr>
-      </w:pPr>
-      <w:r>
-        <w:rPr>
-          <w:rFonts w:ascii="Arial" w:hAnsi="Arial" w:cs="Arial"/>
-        </w:rPr>
-        <w:t xml:space="preserve">Funkcija pronalazi sve trouglove koji će biti formirani i zauzeti kao rezultat poteza započetog na određenom stubu u datom smeru. Proverava potencijalne </w:t>
-      </w:r>
-      <w:r>
-        <w:rPr>
-          <w:rFonts w:ascii="Arial" w:hAnsi="Arial" w:cs="Arial"/>
-        </w:rPr>
-        <w:t>trougli</w:t>
-      </w:r>
-      <w:r>
-        <w:rPr>
-          <w:rFonts w:ascii="Arial" w:hAnsi="Arial" w:cs="Arial"/>
-          <w:lang w:val="sr-Latn-RS"/>
-        </w:rPr>
-        <w:t>ć</w:t>
-      </w:r>
-      <w:r>
-        <w:rPr>
-          <w:rFonts w:ascii="Arial" w:hAnsi="Arial" w:cs="Arial"/>
-          <w:lang w:val="sr-Latn-RS"/>
-        </w:rPr>
-        <w:t>e</w:t>
-      </w:r>
-      <w:r>
-        <w:rPr>
-          <w:rFonts w:ascii="Arial" w:hAnsi="Arial" w:cs="Arial"/>
-        </w:rPr>
-        <w:t xml:space="preserve"> </w:t>
-      </w:r>
-      <w:r>
-        <w:rPr>
-          <w:rFonts w:ascii="Arial" w:hAnsi="Arial" w:cs="Arial"/>
-        </w:rPr>
-        <w:t>koristeći susedne stubove i već formirane stranice</w:t>
-      </w:r>
-      <w:r>
-        <w:rPr>
-          <w:rFonts w:ascii="Arial" w:hAnsi="Arial" w:cs="Arial"/>
-        </w:rPr>
-        <w:t xml:space="preserve"> trougli</w:t>
-      </w:r>
-      <w:r>
-        <w:rPr>
-          <w:rFonts w:ascii="Arial" w:hAnsi="Arial" w:cs="Arial"/>
-          <w:lang w:val="sr-Latn-RS"/>
-        </w:rPr>
-        <w:t>ća</w:t>
-      </w:r>
-      <w:r>
-        <w:rPr>
-          <w:rFonts w:ascii="Arial" w:hAnsi="Arial" w:cs="Arial"/>
-        </w:rPr>
-        <w:t xml:space="preserve">, osiguravajući da samo neokupirani </w:t>
-      </w:r>
-      <w:r>
-        <w:rPr>
-          <w:rFonts w:ascii="Arial" w:hAnsi="Arial" w:cs="Arial"/>
-        </w:rPr>
-        <w:t>trougli</w:t>
-      </w:r>
-      <w:r>
-        <w:rPr>
-          <w:rFonts w:ascii="Arial" w:hAnsi="Arial" w:cs="Arial"/>
-          <w:lang w:val="sr-Latn-RS"/>
-        </w:rPr>
-        <w:t>ć</w:t>
-      </w:r>
-      <w:r>
-        <w:rPr>
-          <w:rFonts w:ascii="Arial" w:hAnsi="Arial" w:cs="Arial"/>
-          <w:lang w:val="sr-Latn-RS"/>
-        </w:rPr>
-        <w:t xml:space="preserve">i </w:t>
-      </w:r>
-      <w:r>
-        <w:rPr>
-          <w:rFonts w:ascii="Arial" w:hAnsi="Arial" w:cs="Arial"/>
-        </w:rPr>
-        <w:t>budu uključeni u rezultat.</w:t>
-      </w:r>
-    </w:p>
-    <w:p>
-      <w:pPr>
-        <w:jc w:val="both"/>
-        <w:rPr>
-          <w:rFonts w:ascii="Arial" w:hAnsi="Arial" w:cs="Arial"/>
-          <w:b/>
-          <w:bCs/>
-          <w:lang w:val="en-US"/>
-        </w:rPr>
-      </w:pPr>
-      <w:r>
-        <w:rPr>
-          <w:rFonts w:ascii="Arial" w:hAnsi="Arial" w:cs="Arial"/>
-          <w:b/>
-          <w:bCs/>
-          <w:lang w:val="en-US"/>
-        </w:rPr>
-        <w:t>sort_two_pillars</w:t>
-      </w:r>
-      <w:r>
-        <w:rPr>
-          <w:rFonts w:ascii="Arial" w:hAnsi="Arial" w:cs="Arial"/>
-          <w:b/>
-          <w:bCs/>
-          <w:lang w:val="en-US"/>
-        </w:rPr>
-        <w:t>:</w:t>
-      </w:r>
-    </w:p>
-    <w:p>
-      <w:pPr>
-        <w:jc w:val="both"/>
-        <w:rPr>
-          <w:rFonts w:ascii="Arial" w:hAnsi="Arial" w:cs="Arial"/>
-          <w:lang w:val="en-US"/>
-        </w:rPr>
-      </w:pPr>
-      <w:r>
-        <w:rPr>
-          <w:rFonts w:ascii="Arial" w:hAnsi="Arial" w:cs="Arial"/>
-          <w:lang w:val="en-US"/>
-        </w:rPr>
-        <w:t>O</w:t>
-      </w:r>
-      <w:r>
-        <w:rPr>
-          <w:rFonts w:ascii="Arial" w:hAnsi="Arial" w:cs="Arial"/>
-          <w:lang w:val="en-US"/>
-        </w:rPr>
-        <w:t>va funkcija vra</w:t>
-      </w:r>
-      <w:r>
-        <w:rPr>
-          <w:rFonts w:ascii="Arial" w:hAnsi="Arial" w:cs="Arial"/>
-          <w:lang w:val="en-US"/>
-        </w:rPr>
-        <w:t>ć</w:t>
-      </w:r>
-      <w:r>
-        <w:rPr>
-          <w:rFonts w:ascii="Arial" w:hAnsi="Arial" w:cs="Arial"/>
-          <w:lang w:val="en-US"/>
-        </w:rPr>
-        <w:t>a tuple od prosle</w:t>
-      </w:r>
-      <w:r>
-        <w:rPr>
-          <w:rFonts w:ascii="Arial" w:hAnsi="Arial" w:cs="Arial"/>
-          <w:lang w:val="en-US"/>
-        </w:rPr>
-        <w:t>đ</w:t>
-      </w:r>
-      <w:r>
-        <w:rPr>
-          <w:rFonts w:ascii="Arial" w:hAnsi="Arial" w:cs="Arial"/>
-          <w:lang w:val="en-US"/>
-        </w:rPr>
-        <w:t>ena dva susedna stubi</w:t>
-      </w:r>
-      <w:r>
-        <w:rPr>
-          <w:rFonts w:ascii="Arial" w:hAnsi="Arial" w:cs="Arial"/>
-          <w:lang w:val="en-US"/>
-        </w:rPr>
-        <w:t>ć</w:t>
-      </w:r>
-      <w:r>
-        <w:rPr>
-          <w:rFonts w:ascii="Arial" w:hAnsi="Arial" w:cs="Arial"/>
-          <w:lang w:val="en-US"/>
-        </w:rPr>
-        <w:t>a, ali s tim da je drugi u tupple-u</w:t>
-      </w:r>
-      <w:r>
-        <w:rPr>
-          <w:rFonts w:ascii="Arial" w:hAnsi="Arial" w:cs="Arial"/>
-          <w:lang w:val="en-US"/>
-        </w:rPr>
-        <w:t xml:space="preserve"> </w:t>
-      </w:r>
-      <w:r>
-        <w:rPr>
-          <w:rFonts w:ascii="Arial" w:hAnsi="Arial" w:cs="Arial"/>
-          <w:lang w:val="en-US"/>
-        </w:rPr>
-        <w:t>ili desno ili dole desno ili dole levo u odnosu na prvi, jer su u tom formatu zapam</w:t>
-      </w:r>
-      <w:r>
-        <w:rPr>
-          <w:rFonts w:ascii="Arial" w:hAnsi="Arial" w:cs="Arial"/>
-          <w:lang w:val="en-US"/>
-        </w:rPr>
-        <w:t>ć</w:t>
-      </w:r>
-      <w:r>
-        <w:rPr>
-          <w:rFonts w:ascii="Arial" w:hAnsi="Arial" w:cs="Arial"/>
-          <w:lang w:val="en-US"/>
-        </w:rPr>
-        <w:t>eni u set-u</w:t>
-      </w:r>
-      <w:r>
-        <w:rPr>
-          <w:rFonts w:ascii="Arial" w:hAnsi="Arial" w:cs="Arial"/>
-          <w:lang w:val="en-US"/>
-        </w:rPr>
-        <w:t>.</w:t>
-      </w:r>
-      <w:r>
-        <w:rPr>
-          <w:rFonts w:ascii="Arial" w:hAnsi="Arial" w:cs="Arial"/>
-          <w:lang w:val="en-US"/>
-        </w:rPr>
-        <w:t xml:space="preserve"> </w:t>
-      </w:r>
-      <w:r>
-        <w:rPr>
-          <w:rFonts w:ascii="Arial" w:hAnsi="Arial" w:cs="Arial"/>
-          <w:lang w:val="en-US"/>
-        </w:rPr>
-        <w:t>Služi da ne dođe do toga da se ista stranica zapamti dva puta.</w:t>
-      </w:r>
-    </w:p>
-    <w:p>
-      <w:pPr>
-        <w:jc w:val="both"/>
-        <w:rPr>
-          <w:rFonts w:ascii="Arial" w:hAnsi="Arial" w:cs="Arial"/>
-          <w:b/>
-          <w:bCs/>
-          <w:lang w:val="en-US"/>
-        </w:rPr>
-      </w:pPr>
-      <w:r>
-        <w:rPr>
-          <w:rFonts w:ascii="Arial" w:hAnsi="Arial" w:cs="Arial"/>
-          <w:b/>
-          <w:bCs/>
-          <w:lang w:val="en-US"/>
         </w:rPr>
         <w:t>sort_three_pillars_clockwise</w:t>
       </w:r>
       <w:r>
         <w:rPr>
           <w:rFonts w:ascii="Arial" w:hAnsi="Arial" w:cs="Arial"/>
-          <w:b/>
-          <w:bCs/>
-          <w:lang w:val="en-US"/>
-        </w:rPr>
-        <w:t>:</w:t>
-      </w:r>
-    </w:p>
-    <w:p>
-      <w:pPr>
-        <w:jc w:val="both"/>
-        <w:rPr>
-          <w:rFonts w:ascii="Arial" w:hAnsi="Arial" w:cs="Arial"/>
-          <w:lang w:val="en-US"/>
-        </w:rPr>
-      </w:pPr>
-      <w:r>
-        <w:rPr>
-          <w:rFonts w:ascii="Arial" w:hAnsi="Arial" w:cs="Arial"/>
-        </w:rPr>
-        <w:t xml:space="preserve">Funkcija </w:t>
-      </w:r>
-      <w:r>
-        <w:rPr>
-          <w:rStyle w:val="HTMLCode"/>
-          <w:rFonts w:ascii="Arial" w:eastAsiaTheme="majorEastAsia" w:hAnsi="Arial" w:cs="Arial"/>
-        </w:rPr>
-        <w:t>sort_three_pillars_clockwise</w:t>
-      </w:r>
-      <w:r>
-        <w:rPr>
-          <w:rFonts w:ascii="Arial" w:hAnsi="Arial" w:cs="Arial"/>
         </w:rPr>
         <w:t xml:space="preserve"> vraća tri temena trougla u pravilnom redosledu u smeru kazaljke na satu, u zavisnosti od njihove pozicije.</w:t>
       </w:r>
@@ -2456,16 +2395,7 @@
           <w:bCs/>
           <w:lang w:val="en-US"/>
         </w:rPr>
-        <w:t>find_all_possible_moves</w:t>
-      </w:r>
-      <w:r>
-        <w:rPr>
-          <w:rFonts w:ascii="Arial" w:hAnsi="Arial" w:cs="Arial"/>
-          <w:b/>
-          <w:bCs/>
-          <w:lang w:val="en-US"/>
-        </w:rPr>
-        <w:t>:</w:t>
+        <w:t>find_all_possible_moves:</w:t>
       </w:r>
     </w:p>
     <w:p>
@@ -2508,16 +2438,7 @@
           <w:bCs/>
           <w:lang w:val="en-US"/>
         </w:rPr>
-        <w:t>find_all_game_states</w:t>
-      </w:r>
-      <w:r>
-        <w:rPr>
-          <w:rFonts w:ascii="Arial" w:hAnsi="Arial" w:cs="Arial"/>
-          <w:b/>
-          <w:bCs/>
-          <w:lang w:val="en-US"/>
-        </w:rPr>
-        <w:t>:</w:t>
+        <w:t>find_all_game_states:</w:t>
       </w:r>
     </w:p>
     <w:p>
@@ -2675,7 +2596,7 @@
         <w:jc w:val="both"/>
         <w:rPr>
           <w:rFonts w:ascii="Arial" w:hAnsi="Arial" w:cs="Arial"/>
-          <w:lang w:val="sr-Latn-RS"/>
+          <w:lang w:val="en-US"/>
         </w:rPr>
       </w:pPr>
       <w:r>
@@ -2713,6 +2634,720 @@
         </w:rPr>
         <w:t>.</w:t>
       </w:r>
+    </w:p>
+    <w:p>
+      <w:pPr>
+        <w:jc w:val="both"/>
+        <w:rPr>
+          <w:rFonts w:ascii="Arial" w:hAnsi="Arial" w:cs="Arial"/>
+          <w:lang w:val="en-US"/>
+        </w:rPr>
+      </w:pPr>
+    </w:p>
+    <w:p>
+      <w:pPr>
+        <w:jc w:val="both"/>
+        <w:rPr>
+          <w:rFonts w:ascii="Arial" w:hAnsi="Arial" w:cs="Arial"/>
+          <w:lang w:val="sr-Latn-RS"/>
+        </w:rPr>
+      </w:pPr>
+    </w:p>
+    <w:p>
+      <w:pPr>
+        <w:jc w:val="center"/>
+        <w:rPr>
+          <w:rFonts w:ascii="Arial" w:hAnsi="Arial" w:cs="Arial"/>
+          <w:b/>
+          <w:bCs/>
+          <w:sz w:val="32"/>
+          <w:szCs w:val="32"/>
+          <w:u w:val="single"/>
+          <w:lang w:val="sr-Latn-RS"/>
+        </w:rPr>
+      </w:pPr>
+      <w:r>
+        <w:rPr>
+          <w:rFonts w:ascii="Arial" w:hAnsi="Arial" w:cs="Arial"/>
+          <w:b/>
+          <w:bCs/>
+          <w:sz w:val="32"/>
+          <w:szCs w:val="32"/>
+          <w:u w:val="single"/>
+          <w:lang w:val="sr-Latn-RS"/>
+        </w:rPr>
+        <w:t>III Faza</w:t>
+      </w:r>
+    </w:p>
+    <w:p>
+      <w:pPr>
+        <w:rPr>
+          <w:rFonts w:ascii="Arial" w:hAnsi="Arial" w:cs="Arial"/>
+          <w:b/>
+          <w:bCs/>
+          <w:sz w:val="32"/>
+          <w:szCs w:val="40"/>
+          <w:u w:val="single"/>
+          <w:lang w:val="sr-Latn-RS"/>
+        </w:rPr>
+      </w:pPr>
+      <w:r>
+        <w:rPr>
+          <w:rFonts w:ascii="Arial" w:hAnsi="Arial" w:cs="Arial"/>
+          <w:b/>
+          <w:bCs/>
+          <w:sz w:val="32"/>
+          <w:szCs w:val="40"/>
+          <w:u w:val="single"/>
+          <w:lang w:val="sr-Latn-RS"/>
+        </w:rPr>
+        <w:t>Klasa GameUI:</w:t>
+      </w:r>
+    </w:p>
+    <w:p>
+      <w:pPr>
+        <w:rPr>
+          <w:rFonts w:ascii="Arial" w:hAnsi="Arial" w:cs="Arial"/>
+          <w:b/>
+          <w:bCs/>
+          <w:lang w:val="en-US"/>
+        </w:rPr>
+      </w:pPr>
+      <w:r>
+        <w:rPr>
+          <w:rFonts w:ascii="Arial" w:hAnsi="Arial" w:cs="Arial"/>
+          <w:b/>
+          <w:bCs/>
+          <w:lang w:val="en-US"/>
+        </w:rPr>
+        <w:t>play_computer_move</w:t>
+      </w:r>
+      <w:r>
+        <w:rPr>
+          <w:rFonts w:ascii="Arial" w:hAnsi="Arial" w:cs="Arial"/>
+          <w:b/>
+          <w:bCs/>
+          <w:lang w:val="en-US"/>
+        </w:rPr>
+        <w:t>:</w:t>
+      </w:r>
+    </w:p>
+    <w:p>
+      <w:pPr>
+        <w:jc w:val="both"/>
+        <w:rPr>
+          <w:rFonts w:ascii="Arial" w:hAnsi="Arial" w:cs="Arial"/>
+          <w:lang w:val="en-US"/>
+        </w:rPr>
+      </w:pPr>
+      <w:r>
+        <w:rPr>
+          <w:rFonts w:ascii="Arial" w:hAnsi="Arial" w:cs="Arial"/>
+        </w:rPr>
+        <w:t xml:space="preserve">Funkcija određuje potez računara koristeći </w:t>
+      </w:r>
+      <w:r>
+        <w:rPr>
+          <w:rStyle w:val="Strong"/>
+          <w:rFonts w:ascii="Arial" w:hAnsi="Arial" w:cs="Arial"/>
+          <w:b w:val="0"/>
+          <w:bCs w:val="0"/>
+        </w:rPr>
+        <w:t>minimax algoritam</w:t>
+      </w:r>
+      <w:r>
+        <w:rPr>
+          <w:rFonts w:ascii="Arial" w:hAnsi="Arial" w:cs="Arial"/>
+        </w:rPr>
+        <w:t xml:space="preserve"> za </w:t>
+      </w:r>
+      <w:r>
+        <w:rPr>
+          <w:rFonts w:ascii="Arial" w:hAnsi="Arial" w:cs="Arial"/>
+        </w:rPr>
+        <w:t>odigravanje</w:t>
+      </w:r>
+      <w:r>
+        <w:rPr>
+          <w:rFonts w:ascii="Arial" w:hAnsi="Arial" w:cs="Arial"/>
+        </w:rPr>
+        <w:t xml:space="preserve"> poteza na osnovu trenutnog stanja igre. Nakon izračunavanja najboljeg poteza, ažurira stanje igre uklanjanjem odigranog poteza iz liste mogućih i primenjuje promene na stanje i prikaz igre.</w:t>
+      </w:r>
+    </w:p>
+    <w:p>
+      <w:pPr>
+        <w:rPr>
+          <w:rFonts w:ascii="Arial" w:hAnsi="Arial" w:cs="Arial"/>
+          <w:lang w:val="sr-Latn-RS"/>
+        </w:rPr>
+      </w:pPr>
+    </w:p>
+    <w:p>
+      <w:pPr>
+        <w:rPr>
+          <w:rFonts w:ascii="Arial" w:hAnsi="Arial" w:cs="Arial"/>
+          <w:lang w:val="sr-Latn-RS"/>
+        </w:rPr>
+      </w:pPr>
+      <w:r>
+        <w:rPr>
+          <w:rFonts w:ascii="Arial" w:hAnsi="Arial" w:cs="Arial"/>
+          <w:b/>
+          <w:bCs/>
+          <w:lang w:val="sr-Latn-RS"/>
+        </w:rPr>
+        <w:t>display_state_changes:</w:t>
+      </w:r>
+    </w:p>
+    <w:p>
+      <w:pPr>
+        <w:jc w:val="both"/>
+        <w:rPr>
+          <w:rFonts w:ascii="Arial" w:hAnsi="Arial" w:cs="Arial"/>
+        </w:rPr>
+      </w:pPr>
+      <w:r>
+        <w:rPr>
+          <w:rFonts w:ascii="Arial" w:hAnsi="Arial" w:cs="Arial"/>
+        </w:rPr>
+        <w:t>Funkcija vizuelno ažurira stanje igre nakon poteza. Crta linije za strane trouglova koje su kompletirane i obeležava zauzete trouglove na osnovu informacija o igraču. Na kraju osvežava prikaz rezultata igre.</w:t>
+      </w:r>
+    </w:p>
+    <w:p>
+      <w:pPr>
+        <w:jc w:val="both"/>
+        <w:rPr>
+          <w:rFonts w:ascii="Arial" w:hAnsi="Arial" w:cs="Arial"/>
+        </w:rPr>
+      </w:pPr>
+    </w:p>
+    <w:p>
+      <w:pPr>
+        <w:jc w:val="both"/>
+        <w:rPr>
+          <w:rFonts w:ascii="Arial" w:hAnsi="Arial" w:cs="Arial"/>
+          <w:b/>
+          <w:bCs/>
+          <w:lang w:val="en-US"/>
+        </w:rPr>
+      </w:pPr>
+      <w:r>
+        <w:rPr>
+          <w:rFonts w:ascii="Arial" w:hAnsi="Arial" w:cs="Arial"/>
+          <w:b/>
+          <w:bCs/>
+          <w:lang w:val="en-US"/>
+        </w:rPr>
+        <w:t>show_score</w:t>
+      </w:r>
+      <w:r>
+        <w:rPr>
+          <w:rFonts w:ascii="Arial" w:hAnsi="Arial" w:cs="Arial"/>
+          <w:b/>
+          <w:bCs/>
+          <w:lang w:val="en-US"/>
+        </w:rPr>
+        <w:t>:</w:t>
+      </w:r>
+    </w:p>
+    <w:p>
+      <w:pPr>
+        <w:jc w:val="both"/>
+        <w:rPr>
+          <w:rFonts w:ascii="Arial" w:hAnsi="Arial" w:cs="Arial"/>
+          <w:lang w:val="en-US"/>
+        </w:rPr>
+      </w:pPr>
+      <w:r>
+        <w:rPr>
+          <w:rFonts w:ascii="Arial" w:hAnsi="Arial" w:cs="Arial"/>
+          <w:lang w:val="en-US"/>
+        </w:rPr>
+        <w:t>Funkcija prikazuje ko je trenutno na potezu i koliko ko ima zauzetih trougli</w:t>
+      </w:r>
+      <w:r>
+        <w:rPr>
+          <w:rFonts w:ascii="Arial" w:hAnsi="Arial" w:cs="Arial"/>
+          <w:lang w:val="sr-Latn-RS"/>
+        </w:rPr>
+        <w:t>ća.</w:t>
+      </w:r>
+    </w:p>
+    <w:p>
+      <w:pPr>
+        <w:jc w:val="both"/>
+        <w:rPr>
+          <w:rFonts w:ascii="Arial" w:hAnsi="Arial" w:cs="Arial"/>
+          <w:lang w:val="en-US"/>
+        </w:rPr>
+      </w:pPr>
+    </w:p>
+    <w:p>
+      <w:pPr>
+        <w:rPr>
+          <w:rFonts w:ascii="Arial" w:hAnsi="Arial" w:cs="Arial"/>
+          <w:b/>
+          <w:bCs/>
+          <w:sz w:val="32"/>
+          <w:szCs w:val="40"/>
+          <w:u w:val="single"/>
+          <w:lang w:val="en-US"/>
+        </w:rPr>
+      </w:pPr>
+      <w:r>
+        <w:rPr>
+          <w:rFonts w:ascii="Arial" w:hAnsi="Arial" w:cs="Arial"/>
+          <w:b/>
+          <w:bCs/>
+          <w:sz w:val="32"/>
+          <w:szCs w:val="40"/>
+          <w:u w:val="single"/>
+          <w:lang w:val="sr-Latn-RS"/>
+        </w:rPr>
+        <w:t>Fajl game</w:t>
+      </w:r>
+      <w:r>
+        <w:rPr>
+          <w:rFonts w:ascii="Arial" w:hAnsi="Arial" w:cs="Arial"/>
+          <w:b/>
+          <w:bCs/>
+          <w:sz w:val="32"/>
+          <w:szCs w:val="40"/>
+          <w:u w:val="single"/>
+          <w:lang w:val="en-US"/>
+        </w:rPr>
+        <w:t>_logic:</w:t>
+      </w:r>
+    </w:p>
+    <w:p>
+      <w:pPr>
+        <w:jc w:val="both"/>
+        <w:rPr>
+          <w:rFonts w:ascii="Arial" w:hAnsi="Arial" w:cs="Arial"/>
+          <w:b/>
+          <w:bCs/>
+          <w:lang w:val="en-US"/>
+        </w:rPr>
+      </w:pPr>
+      <w:r>
+        <w:rPr>
+          <w:rFonts w:ascii="Arial" w:hAnsi="Arial" w:cs="Arial"/>
+          <w:b/>
+          <w:bCs/>
+          <w:lang w:val="en-US"/>
+        </w:rPr>
+        <w:t>evaluate_state</w:t>
+      </w:r>
+      <w:r>
+        <w:rPr>
+          <w:rFonts w:ascii="Arial" w:hAnsi="Arial" w:cs="Arial"/>
+          <w:b/>
+          <w:bCs/>
+          <w:lang w:val="en-US"/>
+        </w:rPr>
+        <w:t>:</w:t>
+      </w:r>
+    </w:p>
+    <w:p>
+      <w:pPr>
+        <w:jc w:val="both"/>
+        <w:rPr>
+          <w:rFonts w:ascii="Arial" w:hAnsi="Arial" w:cs="Arial"/>
+          <w:lang w:val="en-US"/>
+        </w:rPr>
+      </w:pPr>
+      <w:r>
+        <w:rPr>
+          <w:rFonts w:ascii="Arial" w:hAnsi="Arial" w:cs="Arial"/>
+          <w:lang w:val="en-US"/>
+        </w:rPr>
+        <w:t>Heuristika za procenu stanja igre koja se koristi u minmax algoritmu.</w:t>
+      </w:r>
+    </w:p>
+    <w:p>
+      <w:pPr>
+        <w:jc w:val="both"/>
+        <w:rPr>
+          <w:rFonts w:ascii="Arial" w:hAnsi="Arial" w:cs="Arial"/>
+          <w:lang w:val="en-US"/>
+        </w:rPr>
+      </w:pPr>
+    </w:p>
+    <w:p>
+      <w:pPr>
+        <w:jc w:val="both"/>
+        <w:rPr>
+          <w:rFonts w:ascii="Arial" w:hAnsi="Arial" w:cs="Arial"/>
+          <w:b/>
+          <w:bCs/>
+          <w:lang w:val="en-US"/>
+        </w:rPr>
+      </w:pPr>
+      <w:r>
+        <w:rPr>
+          <w:rFonts w:ascii="Arial" w:hAnsi="Arial" w:cs="Arial"/>
+          <w:b/>
+          <w:bCs/>
+          <w:lang w:val="en-US"/>
+        </w:rPr>
+        <w:t>max_value</w:t>
+      </w:r>
+      <w:r>
+        <w:rPr>
+          <w:rFonts w:ascii="Arial" w:hAnsi="Arial" w:cs="Arial"/>
+          <w:b/>
+          <w:bCs/>
+          <w:lang w:val="en-US"/>
+        </w:rPr>
+        <w:t>:</w:t>
+      </w:r>
+    </w:p>
+    <w:p>
+      <w:pPr>
+        <w:jc w:val="both"/>
+        <w:rPr>
+          <w:rFonts w:ascii="Arial" w:hAnsi="Arial" w:cs="Arial"/>
+        </w:rPr>
+      </w:pPr>
+      <w:r>
+        <w:rPr>
+          <w:rFonts w:ascii="Arial" w:hAnsi="Arial" w:cs="Arial"/>
+        </w:rPr>
+        <w:t>Funkcija</w:t>
+      </w:r>
+      <w:r>
+        <w:rPr>
+          <w:rFonts w:ascii="Arial" w:hAnsi="Arial" w:cs="Arial"/>
+        </w:rPr>
+        <w:t xml:space="preserve"> </w:t>
+      </w:r>
+      <w:r>
+        <w:rPr>
+          <w:rFonts w:ascii="Arial" w:hAnsi="Arial" w:cs="Arial"/>
+        </w:rPr>
+        <w:t>traži najbolji potez za max igrača koristeći minimax sa alfa-beta odsecanjem. Proverava kraj igre ili dubinu, simulira poteze, i prekida pretragu ako potez nije perspektivan. Vraća najbolji potez i njegovu vrednost.</w:t>
+      </w:r>
+    </w:p>
+    <w:p>
+      <w:pPr>
+        <w:jc w:val="both"/>
+        <w:rPr>
+          <w:rFonts w:ascii="Arial" w:hAnsi="Arial" w:cs="Arial"/>
+          <w:b/>
+          <w:bCs/>
+          <w:lang w:val="en-US"/>
+        </w:rPr>
+      </w:pPr>
+      <w:r>
+        <w:rPr>
+          <w:rFonts w:ascii="Arial" w:hAnsi="Arial" w:cs="Arial"/>
+          <w:b/>
+          <w:bCs/>
+          <w:lang w:val="en-US"/>
+        </w:rPr>
+        <w:lastRenderedPageBreak/>
+        <w:t>min</w:t>
+      </w:r>
+      <w:r>
+        <w:rPr>
+          <w:rFonts w:ascii="Arial" w:hAnsi="Arial" w:cs="Arial"/>
+          <w:b/>
+          <w:bCs/>
+          <w:lang w:val="en-US"/>
+        </w:rPr>
+        <w:t>_value:</w:t>
+      </w:r>
+    </w:p>
+    <w:p>
+      <w:pPr>
+        <w:jc w:val="both"/>
+        <w:rPr>
+          <w:rFonts w:ascii="Arial" w:hAnsi="Arial" w:cs="Arial"/>
+        </w:rPr>
+      </w:pPr>
+      <w:r>
+        <w:rPr>
+          <w:rFonts w:ascii="Arial" w:hAnsi="Arial" w:cs="Arial"/>
+        </w:rPr>
+        <w:t xml:space="preserve">Funkcija traži najbolji potez za </w:t>
+      </w:r>
+      <w:r>
+        <w:rPr>
+          <w:rFonts w:ascii="Arial" w:hAnsi="Arial" w:cs="Arial"/>
+        </w:rPr>
+        <w:t>min</w:t>
+      </w:r>
+      <w:r>
+        <w:rPr>
+          <w:rFonts w:ascii="Arial" w:hAnsi="Arial" w:cs="Arial"/>
+        </w:rPr>
+        <w:t xml:space="preserve"> igrača koristeći minimax sa alfa-beta odsecanjem. Proverava kraj igre ili dubinu, simulira poteze, i prekida pretragu ako potez nije perspektivan. Vraća najbolji potez i njegovu vrednost.</w:t>
+      </w:r>
+    </w:p>
+    <w:p>
+      <w:pPr>
+        <w:jc w:val="both"/>
+        <w:rPr>
+          <w:rFonts w:ascii="Arial" w:hAnsi="Arial" w:cs="Arial"/>
+        </w:rPr>
+      </w:pPr>
+    </w:p>
+    <w:p>
+      <w:pPr>
+        <w:jc w:val="both"/>
+        <w:rPr>
+          <w:rFonts w:ascii="Arial" w:hAnsi="Arial" w:cs="Arial"/>
+          <w:b/>
+          <w:bCs/>
+          <w:lang w:val="en-US"/>
+        </w:rPr>
+      </w:pPr>
+      <w:r>
+        <w:rPr>
+          <w:rFonts w:ascii="Arial" w:hAnsi="Arial" w:cs="Arial"/>
+          <w:b/>
+          <w:bCs/>
+          <w:lang w:val="en-US"/>
+        </w:rPr>
+        <w:t>m</w:t>
+      </w:r>
+      <w:r>
+        <w:rPr>
+          <w:rFonts w:ascii="Arial" w:hAnsi="Arial" w:cs="Arial"/>
+          <w:b/>
+          <w:bCs/>
+          <w:lang w:val="en-US"/>
+        </w:rPr>
+        <w:t>inimax</w:t>
+      </w:r>
+      <w:r>
+        <w:rPr>
+          <w:rFonts w:ascii="Arial" w:hAnsi="Arial" w:cs="Arial"/>
+          <w:b/>
+          <w:bCs/>
+          <w:lang w:val="en-US"/>
+        </w:rPr>
+        <w:t>:</w:t>
+      </w:r>
+    </w:p>
+    <w:p>
+      <w:pPr>
+        <w:jc w:val="both"/>
+        <w:rPr>
+          <w:rFonts w:ascii="Arial" w:hAnsi="Arial" w:cs="Arial"/>
+          <w:b/>
+          <w:bCs/>
+          <w:lang w:val="en-US"/>
+        </w:rPr>
+      </w:pPr>
+      <w:r>
+        <w:rPr>
+          <w:rFonts w:ascii="Arial" w:hAnsi="Arial" w:cs="Arial"/>
+        </w:rPr>
+        <w:t xml:space="preserve">Funkcija implementira osnovnu logiku minimax algoritma sa alfa-beta odsecanjem. Na osnovu toga </w:t>
+      </w:r>
+      <w:r>
+        <w:rPr>
+          <w:rFonts w:ascii="Arial" w:hAnsi="Arial" w:cs="Arial"/>
+        </w:rPr>
+        <w:t>ko je na potezu</w:t>
+      </w:r>
+      <w:r>
+        <w:rPr>
+          <w:rFonts w:ascii="Arial" w:hAnsi="Arial" w:cs="Arial"/>
+        </w:rPr>
+        <w:t xml:space="preserve">, poziva funkciju </w:t>
+      </w:r>
+      <w:r>
+        <w:rPr>
+          <w:rStyle w:val="HTMLCode"/>
+          <w:rFonts w:ascii="Arial" w:eastAsiaTheme="majorEastAsia" w:hAnsi="Arial" w:cs="Arial"/>
+          <w:sz w:val="22"/>
+          <w:szCs w:val="22"/>
+        </w:rPr>
+        <w:t>max_value</w:t>
+      </w:r>
+      <w:r>
+        <w:rPr>
+          <w:rFonts w:ascii="Arial" w:hAnsi="Arial" w:cs="Arial"/>
+        </w:rPr>
+        <w:t xml:space="preserve"> za maksimizaciju ili </w:t>
+      </w:r>
+      <w:r>
+        <w:rPr>
+          <w:rStyle w:val="HTMLCode"/>
+          <w:rFonts w:ascii="Arial" w:eastAsiaTheme="majorEastAsia" w:hAnsi="Arial" w:cs="Arial"/>
+          <w:sz w:val="22"/>
+          <w:szCs w:val="22"/>
+        </w:rPr>
+        <w:t>min_value</w:t>
+      </w:r>
+      <w:r>
+        <w:rPr>
+          <w:rFonts w:ascii="Arial" w:hAnsi="Arial" w:cs="Arial"/>
+        </w:rPr>
+        <w:t xml:space="preserve"> za minimizaciju. Prosleđuje trenutno stanje igre, dubinu pretrage, alfa i beta vrednosti, kao i sve moguće poteze, i vraća najbolji potez i njegovu evaluaciju.</w:t>
+      </w:r>
+    </w:p>
+    <w:p>
+      <w:pPr>
+        <w:jc w:val="both"/>
+        <w:rPr>
+          <w:rFonts w:ascii="Arial" w:hAnsi="Arial" w:cs="Arial"/>
+        </w:rPr>
+      </w:pPr>
+    </w:p>
+    <w:p>
+      <w:pPr>
+        <w:jc w:val="both"/>
+        <w:rPr>
+          <w:rFonts w:ascii="Arial" w:hAnsi="Arial" w:cs="Arial"/>
+          <w:b/>
+          <w:bCs/>
+          <w:sz w:val="32"/>
+          <w:szCs w:val="32"/>
+          <w:u w:val="single"/>
+          <w:lang w:val="sr-Latn-RS"/>
+        </w:rPr>
+      </w:pPr>
+      <w:r>
+        <w:rPr>
+          <w:rFonts w:ascii="Arial" w:hAnsi="Arial" w:cs="Arial"/>
+          <w:b/>
+          <w:bCs/>
+          <w:sz w:val="32"/>
+          <w:szCs w:val="32"/>
+          <w:u w:val="single"/>
+          <w:lang w:val="sr-Latn-RS"/>
+        </w:rPr>
+        <w:t>Klasa GameState:</w:t>
+      </w:r>
+    </w:p>
+    <w:p>
+      <w:pPr>
+        <w:jc w:val="both"/>
+        <w:rPr>
+          <w:rFonts w:ascii="Arial" w:hAnsi="Arial" w:cs="Arial"/>
+          <w:b/>
+          <w:bCs/>
+          <w:sz w:val="32"/>
+          <w:szCs w:val="32"/>
+          <w:lang w:val="en-US"/>
+        </w:rPr>
+      </w:pPr>
+      <w:r>
+        <w:rPr>
+          <w:rFonts w:ascii="Arial" w:hAnsi="Arial" w:cs="Arial"/>
+          <w:b/>
+          <w:bCs/>
+          <w:sz w:val="32"/>
+          <w:szCs w:val="32"/>
+          <w:lang w:val="en-US"/>
+        </w:rPr>
+        <w:t>Izmene:</w:t>
+      </w:r>
+    </w:p>
+    <w:p>
+      <w:pPr>
+        <w:jc w:val="both"/>
+        <w:rPr>
+          <w:rFonts w:ascii="Arial" w:hAnsi="Arial" w:cs="Arial"/>
+          <w:lang w:val="en-US"/>
+        </w:rPr>
+      </w:pPr>
+      <w:r>
+        <w:rPr>
+          <w:rFonts w:ascii="Arial" w:hAnsi="Arial" w:cs="Arial"/>
+          <w:lang w:val="en-US"/>
+        </w:rPr>
+        <w:t>Dodat set za pam</w:t>
+      </w:r>
+      <w:r>
+        <w:rPr>
+          <w:rFonts w:ascii="Arial" w:hAnsi="Arial" w:cs="Arial"/>
+          <w:lang w:val="en-US"/>
+        </w:rPr>
+        <w:t>ć</w:t>
+      </w:r>
+      <w:r>
+        <w:rPr>
+          <w:rFonts w:ascii="Arial" w:hAnsi="Arial" w:cs="Arial"/>
+          <w:lang w:val="en-US"/>
+        </w:rPr>
+        <w:t>enje mogu</w:t>
+      </w:r>
+      <w:r>
+        <w:rPr>
+          <w:rFonts w:ascii="Arial" w:hAnsi="Arial" w:cs="Arial"/>
+          <w:lang w:val="en-US"/>
+        </w:rPr>
+        <w:t>ć</w:t>
+      </w:r>
+      <w:r>
+        <w:rPr>
+          <w:rFonts w:ascii="Arial" w:hAnsi="Arial" w:cs="Arial"/>
+          <w:lang w:val="en-US"/>
+        </w:rPr>
+        <w:t xml:space="preserve">ih poteza, </w:t>
+      </w:r>
+      <w:r>
+        <w:rPr>
+          <w:rFonts w:ascii="Consolas" w:hAnsi="Consolas" w:cs="Arial"/>
+          <w:lang w:val="en-US"/>
+        </w:rPr>
+        <w:t>self.all_possible_moves = set()</w:t>
+      </w:r>
+      <w:r>
+        <w:rPr>
+          <w:rFonts w:ascii="Consolas" w:hAnsi="Consolas" w:cs="Arial"/>
+          <w:lang w:val="en-US"/>
+        </w:rPr>
+        <w:t xml:space="preserve">, </w:t>
+      </w:r>
+      <w:r>
+        <w:rPr>
+          <w:rFonts w:ascii="Arial" w:hAnsi="Arial" w:cs="Arial"/>
+          <w:lang w:val="en-US"/>
+        </w:rPr>
+        <w:t>da se ne bi prilikom svakog poziva minmax algoritma odre</w:t>
+      </w:r>
+      <w:r>
+        <w:rPr>
+          <w:rFonts w:ascii="Arial" w:hAnsi="Arial" w:cs="Arial"/>
+          <w:lang w:val="en-US"/>
+        </w:rPr>
+        <w:t>đ</w:t>
+      </w:r>
+      <w:r>
+        <w:rPr>
+          <w:rFonts w:ascii="Arial" w:hAnsi="Arial" w:cs="Arial"/>
+          <w:lang w:val="en-US"/>
+        </w:rPr>
+        <w:t>ivali mogu</w:t>
+      </w:r>
+      <w:r>
+        <w:rPr>
+          <w:rFonts w:ascii="Arial" w:hAnsi="Arial" w:cs="Arial"/>
+          <w:lang w:val="en-US"/>
+        </w:rPr>
+        <w:t>ć</w:t>
+      </w:r>
+      <w:r>
+        <w:rPr>
+          <w:rFonts w:ascii="Arial" w:hAnsi="Arial" w:cs="Arial"/>
+          <w:lang w:val="en-US"/>
+        </w:rPr>
+        <w:t>i potezi jer zahteva dosta vremena.</w:t>
+      </w:r>
+    </w:p>
+    <w:p>
+      <w:pPr>
+        <w:jc w:val="both"/>
+        <w:rPr>
+          <w:rFonts w:ascii="Arial" w:hAnsi="Arial" w:cs="Arial"/>
+          <w:lang w:val="sr-Latn-RS"/>
+        </w:rPr>
+      </w:pPr>
     </w:p>
     <w:sectPr>
       <w:pgSz w:w="11906" w:h="16838"/>
@@ -3124,7 +3759,7 @@
   <w:style w:type="paragraph" w:default="1" w:styleId="Normal">
     <w:name w:val="Normal"/>
     <w:qFormat/>
-    <w:rsid w:val="00656BD0"/>
+    <w:rsid w:val="00E11C7C"/>
   </w:style>
   <w:style w:type="paragraph" w:styleId="Heading1">
     <w:name w:val="heading 1"/>
@@ -3654,6 +4289,66 @@
       <w:szCs w:val="20"/>
     </w:rPr>
   </w:style>
+  <w:style w:type="character" w:styleId="Strong">
+    <w:name w:val="Strong"/>
+    <w:basedOn w:val="DefaultParagraphFont"/>
+    <w:uiPriority w:val="22"/>
+    <w:qFormat/>
+    <w:rsid w:val="00C8753A"/>
+    <w:rPr>
+      <w:b/>
+      <w:bCs/>
+    </w:rPr>
+  </w:style>
+  <w:style w:type="paragraph" w:styleId="NormalWeb">
+    <w:name w:val="Normal (Web)"/>
+    <w:basedOn w:val="Normal"/>
+    <w:uiPriority w:val="99"/>
+    <w:semiHidden/>
+    <w:unhideWhenUsed/>
+    <w:rsid w:val="002E0F76"/>
+    <w:pPr>
+      <w:spacing w:before="100" w:beforeAutospacing="1" w:after="100" w:afterAutospacing="1" w:line="240" w:lineRule="auto"/>
+    </w:pPr>
+    <w:rPr>
+      <w:rFonts w:ascii="Times New Roman" w:eastAsia="Times New Roman" w:hAnsi="Times New Roman" w:cs="Times New Roman"/>
+      <w:kern w:val="0"/>
+      <w:sz w:val="24"/>
+      <w:szCs w:val="24"/>
+      <w:lang w:val="en-US"/>
+      <w14:ligatures w14:val="none"/>
+    </w:rPr>
+  </w:style>
+  <w:style w:type="paragraph" w:styleId="HTMLPreformatted">
+    <w:name w:val="HTML Preformatted"/>
+    <w:basedOn w:val="Normal"/>
+    <w:link w:val="HTMLPreformattedChar"/>
+    <w:uiPriority w:val="99"/>
+    <w:semiHidden/>
+    <w:unhideWhenUsed/>
+    <w:rsid w:val="00E11C7C"/>
+    <w:pPr>
+      <w:spacing w:after="0" w:line="240" w:lineRule="auto"/>
+    </w:pPr>
+    <w:rPr>
+      <w:rFonts w:ascii="Consolas" w:hAnsi="Consolas"/>
+      <w:sz w:val="20"/>
+      <w:szCs w:val="20"/>
+    </w:rPr>
+  </w:style>
+  <w:style w:type="character" w:customStyle="1" w:styleId="HTMLPreformattedChar">
+    <w:name w:val="HTML Preformatted Char"/>
+    <w:basedOn w:val="DefaultParagraphFont"/>
+    <w:link w:val="HTMLPreformatted"/>
+    <w:uiPriority w:val="99"/>
+    <w:semiHidden/>
+    <w:rsid w:val="00E11C7C"/>
+    <w:rPr>
+      <w:rFonts w:ascii="Consolas" w:hAnsi="Consolas"/>
+      <w:sz w:val="20"/>
+      <w:szCs w:val="20"/>
+    </w:rPr>
+  </w:style>
 </w:styles>
 </file>
 

</xml_diff>